<commit_message>
Updated documents and filenames
</commit_message>
<xml_diff>
--- a/html/resources/motion-for-stay.docx
+++ b/html/resources/motion-for-stay.docx
@@ -2068,128 +2068,6 @@
     </w:p>
     <w:p>
       <w:pPr>
-        <w:rPr>
-          <w:rFonts w:ascii="Century Schoolbook" w:hAnsi="Century Schoolbook"/>
-        </w:rPr>
-      </w:pPr>
-    </w:p>
-    <w:p>
-      <w:pPr>
-        <w:rPr>
-          <w:rFonts w:ascii="Century Schoolbook" w:hAnsi="Century Schoolbook"/>
-          <w:b/>
-          <w:bCs/>
-        </w:rPr>
-      </w:pPr>
-      <w:r>
-        <w:rPr>
-          <w:rFonts w:ascii="Century Schoolbook" w:hAnsi="Century Schoolbook"/>
-          <w:b/>
-          <w:bCs/>
-        </w:rPr>
-        <w:t>VIII</w:t>
-      </w:r>
-      <w:r>
-        <w:rPr>
-          <w:rFonts w:ascii="Century Schoolbook" w:hAnsi="Century Schoolbook"/>
-          <w:b/>
-          <w:bCs/>
-        </w:rPr>
-        <w:t xml:space="preserve">. LEGAL AUTHORITY GOVERNMENT </w:t>
-      </w:r>
-    </w:p>
-    <w:p>
-      <w:pPr>
-        <w:jc w:val="both"/>
-        <w:rPr>
-          <w:rFonts w:ascii="Century Schoolbook" w:hAnsi="Century Schoolbook"/>
-          <w:b/>
-          <w:bCs/>
-        </w:rPr>
-      </w:pPr>
-      <w:r>
-        <w:rPr>
-          <w:rFonts w:ascii="Century Schoolbook" w:hAnsi="Century Schoolbook"/>
-          <w:b/>
-          <w:bCs/>
-        </w:rPr>
-        <w:t xml:space="preserve">PRO SE </w:t>
-      </w:r>
-      <w:r>
-        <w:rPr>
-          <w:rFonts w:ascii="Century Schoolbook" w:hAnsi="Century Schoolbook"/>
-          <w:b/>
-          <w:bCs/>
-        </w:rPr>
-        <w:t>APPLICANT</w:t>
-      </w:r>
-      <w:r>
-        <w:rPr>
-          <w:rFonts w:ascii="Century Schoolbook" w:hAnsi="Century Schoolbook"/>
-          <w:b/>
-          <w:bCs/>
-        </w:rPr>
-        <w:t xml:space="preserve"> </w:t>
-      </w:r>
-      <w:r>
-        <w:rPr>
-          <w:rFonts w:ascii="Century Schoolbook" w:hAnsi="Century Schoolbook"/>
-          <w:b/>
-          <w:bCs/>
-        </w:rPr>
-        <w:t>................................................</w:t>
-      </w:r>
-      <w:r>
-        <w:rPr>
-          <w:rFonts w:ascii="Century Schoolbook" w:hAnsi="Century Schoolbook"/>
-          <w:b/>
-          <w:bCs/>
-        </w:rPr>
-        <w:t>..</w:t>
-      </w:r>
-      <w:r>
-        <w:rPr>
-          <w:rFonts w:ascii="Century Schoolbook" w:hAnsi="Century Schoolbook"/>
-          <w:b/>
-          <w:bCs/>
-        </w:rPr>
-        <w:t>..</w:t>
-      </w:r>
-      <w:r>
-        <w:rPr>
-          <w:rFonts w:ascii="Century Schoolbook" w:hAnsi="Century Schoolbook"/>
-          <w:b/>
-          <w:bCs/>
-        </w:rPr>
-        <w:t>.....</w:t>
-      </w:r>
-      <w:r>
-        <w:rPr>
-          <w:rFonts w:ascii="Century Schoolbook" w:hAnsi="Century Schoolbook"/>
-          <w:b/>
-          <w:bCs/>
-        </w:rPr>
-        <w:t xml:space="preserve">............................ </w:t>
-      </w:r>
-      <w:r>
-        <w:rPr>
-          <w:rFonts w:ascii="Century Schoolbook" w:hAnsi="Century Schoolbook"/>
-          <w:b/>
-          <w:bCs/>
-        </w:rPr>
-        <w:t>5</w:t>
-      </w:r>
-      <w:r>
-        <w:rPr>
-          <w:rFonts w:ascii="Century Schoolbook" w:hAnsi="Century Schoolbook"/>
-          <w:b/>
-          <w:bCs/>
-        </w:rPr>
-        <w:t>8</w:t>
-      </w:r>
-    </w:p>
-    <w:p>
-      <w:pPr>
         <w:jc w:val="both"/>
         <w:rPr>
           <w:rFonts w:ascii="Century Schoolbook" w:hAnsi="Century Schoolbook" w:cs="Times New Roman (Body CS)"/>
@@ -2829,7 +2707,7 @@
           <w:i/>
           <w:iCs/>
         </w:rPr>
-        <w:t>Estelle v. Gamble</w:t>
+        <w:t>Hester Indus., Inc. v. Tyson Foods, Inc.</w:t>
       </w:r>
       <w:r>
         <w:rPr>
@@ -2850,47 +2728,160 @@
         <w:rPr>
           <w:rFonts w:ascii="Century Schoolbook" w:hAnsi="Century Schoolbook"/>
         </w:rPr>
-        <w:t>429 U.S. 91 (1976) .................................</w:t>
-      </w:r>
-      <w:r>
-        <w:rPr>
-          <w:rFonts w:ascii="Century Schoolbook" w:hAnsi="Century Schoolbook"/>
-        </w:rPr>
-        <w:t>.</w:t>
-      </w:r>
-      <w:r>
-        <w:rPr>
-          <w:rFonts w:ascii="Century Schoolbook" w:hAnsi="Century Schoolbook"/>
-        </w:rPr>
-        <w:t xml:space="preserve">................................................. </w:t>
-      </w:r>
-      <w:r>
-        <w:rPr>
-          <w:rFonts w:ascii="Century Schoolbook" w:hAnsi="Century Schoolbook"/>
-        </w:rPr>
-        <w:t>58</w:t>
-      </w:r>
-    </w:p>
-    <w:p>
-      <w:pPr>
-        <w:rPr>
-          <w:rFonts w:ascii="Century Schoolbook" w:hAnsi="Century Schoolbook"/>
-        </w:rPr>
-      </w:pPr>
-    </w:p>
-    <w:p>
-      <w:pPr>
-        <w:rPr>
-          <w:rFonts w:ascii="Century Schoolbook" w:hAnsi="Century Schoolbook"/>
-        </w:rPr>
-      </w:pPr>
-      <w:r>
-        <w:rPr>
-          <w:rFonts w:ascii="Century Schoolbook" w:hAnsi="Century Schoolbook"/>
-          <w:i/>
-          <w:iCs/>
-        </w:rPr>
-        <w:t>Hester Indus., Inc. v. Tyson Foods, Inc.</w:t>
+        <w:t>160 F.3d 911 (2d Cir. 1998) ...................</w:t>
+      </w:r>
+      <w:r>
+        <w:rPr>
+          <w:rFonts w:ascii="Century Schoolbook" w:hAnsi="Century Schoolbook"/>
+        </w:rPr>
+        <w:t>..</w:t>
+      </w:r>
+      <w:r>
+        <w:rPr>
+          <w:rFonts w:ascii="Century Schoolbook" w:hAnsi="Century Schoolbook"/>
+        </w:rPr>
+        <w:t xml:space="preserve">................................................ </w:t>
+      </w:r>
+      <w:r>
+        <w:rPr>
+          <w:rFonts w:ascii="Century Schoolbook" w:hAnsi="Century Schoolbook"/>
+        </w:rPr>
+        <w:t>37</w:t>
+      </w:r>
+    </w:p>
+    <w:p>
+      <w:pPr>
+        <w:ind w:firstLine="720"/>
+        <w:rPr>
+          <w:rFonts w:ascii="Century Schoolbook" w:hAnsi="Century Schoolbook"/>
+        </w:rPr>
+      </w:pPr>
+    </w:p>
+    <w:p>
+      <w:pPr>
+        <w:rPr>
+          <w:rFonts w:ascii="Century Schoolbook" w:hAnsi="Century Schoolbook"/>
+        </w:rPr>
+      </w:pPr>
+      <w:r>
+        <w:rPr>
+          <w:rFonts w:ascii="Century Schoolbook" w:hAnsi="Century Schoolbook"/>
+          <w:i/>
+          <w:iCs/>
+        </w:rPr>
+        <w:t xml:space="preserve">Hilton v. </w:t>
+      </w:r>
+      <w:proofErr w:type="spellStart"/>
+      <w:r>
+        <w:rPr>
+          <w:rFonts w:ascii="Century Schoolbook" w:hAnsi="Century Schoolbook"/>
+          <w:i/>
+          <w:iCs/>
+        </w:rPr>
+        <w:t>Braunskill</w:t>
+      </w:r>
+      <w:proofErr w:type="spellEnd"/>
+      <w:r>
+        <w:rPr>
+          <w:rFonts w:ascii="Century Schoolbook" w:hAnsi="Century Schoolbook"/>
+        </w:rPr>
+        <w:t xml:space="preserve">, </w:t>
+      </w:r>
+    </w:p>
+    <w:p>
+      <w:pPr>
+        <w:jc w:val="both"/>
+        <w:rPr>
+          <w:rFonts w:ascii="Century Schoolbook" w:hAnsi="Century Schoolbook"/>
+        </w:rPr>
+      </w:pPr>
+      <w:r>
+        <w:rPr>
+          <w:rFonts w:ascii="Century Schoolbook" w:hAnsi="Century Schoolbook"/>
+        </w:rPr>
+        <w:t xml:space="preserve">           481 U.S. 770, 776</w:t>
+      </w:r>
+      <w:r>
+        <w:rPr>
+          <w:rFonts w:ascii="Century Schoolbook" w:hAnsi="Century Schoolbook"/>
+        </w:rPr>
+        <w:t xml:space="preserve"> </w:t>
+      </w:r>
+      <w:r>
+        <w:rPr>
+          <w:rFonts w:ascii="Century Schoolbook" w:hAnsi="Century Schoolbook"/>
+        </w:rPr>
+        <w:t>(1987)</w:t>
+      </w:r>
+      <w:r>
+        <w:rPr>
+          <w:rFonts w:ascii="Century Schoolbook" w:hAnsi="Century Schoolbook"/>
+        </w:rPr>
+        <w:t xml:space="preserve"> </w:t>
+      </w:r>
+      <w:r>
+        <w:rPr>
+          <w:rFonts w:ascii="Century Schoolbook" w:hAnsi="Century Schoolbook"/>
+        </w:rPr>
+        <w:t>......................</w:t>
+      </w:r>
+      <w:r>
+        <w:rPr>
+          <w:rFonts w:ascii="Century Schoolbook" w:hAnsi="Century Schoolbook"/>
+        </w:rPr>
+        <w:t>....................................</w:t>
+      </w:r>
+      <w:r>
+        <w:rPr>
+          <w:rFonts w:ascii="Century Schoolbook" w:hAnsi="Century Schoolbook"/>
+        </w:rPr>
+        <w:t>.................</w:t>
+      </w:r>
+      <w:r>
+        <w:rPr>
+          <w:rFonts w:ascii="Century Schoolbook" w:hAnsi="Century Schoolbook"/>
+        </w:rPr>
+        <w:t xml:space="preserve"> 4</w:t>
+      </w:r>
+    </w:p>
+    <w:p>
+      <w:pPr>
+        <w:rPr>
+          <w:rFonts w:ascii="Century Schoolbook" w:hAnsi="Century Schoolbook"/>
+        </w:rPr>
+      </w:pPr>
+    </w:p>
+    <w:p>
+      <w:pPr>
+        <w:rPr>
+          <w:rFonts w:ascii="Century Schoolbook" w:hAnsi="Century Schoolbook"/>
+        </w:rPr>
+      </w:pPr>
+      <w:r>
+        <w:rPr>
+          <w:rFonts w:ascii="Century Schoolbook" w:hAnsi="Century Schoolbook"/>
+          <w:i/>
+          <w:iCs/>
+        </w:rPr>
+        <w:t xml:space="preserve">ICBC (London) PLC v. The </w:t>
+      </w:r>
+      <w:proofErr w:type="spellStart"/>
+      <w:r>
+        <w:rPr>
+          <w:rFonts w:ascii="Century Schoolbook" w:hAnsi="Century Schoolbook"/>
+          <w:i/>
+          <w:iCs/>
+        </w:rPr>
+        <w:t>Blacksands</w:t>
+      </w:r>
+      <w:proofErr w:type="spellEnd"/>
+      <w:r>
+        <w:rPr>
+          <w:rFonts w:ascii="Century Schoolbook" w:hAnsi="Century Schoolbook"/>
+          <w:i/>
+          <w:iCs/>
+        </w:rPr>
+        <w:t xml:space="preserve"> Pacific Group, Inc.</w:t>
       </w:r>
       <w:r>
         <w:rPr>
@@ -2911,142 +2902,63 @@
         <w:rPr>
           <w:rFonts w:ascii="Century Schoolbook" w:hAnsi="Century Schoolbook"/>
         </w:rPr>
-        <w:t>160 F.3d 911 (2d Cir. 1998) ...................</w:t>
-      </w:r>
-      <w:r>
-        <w:rPr>
-          <w:rFonts w:ascii="Century Schoolbook" w:hAnsi="Century Schoolbook"/>
-        </w:rPr>
-        <w:t>..</w:t>
-      </w:r>
-      <w:r>
-        <w:rPr>
-          <w:rFonts w:ascii="Century Schoolbook" w:hAnsi="Century Schoolbook"/>
-        </w:rPr>
-        <w:t xml:space="preserve">................................................ </w:t>
-      </w:r>
-      <w:r>
-        <w:rPr>
-          <w:rFonts w:ascii="Century Schoolbook" w:hAnsi="Century Schoolbook"/>
-        </w:rPr>
-        <w:t>37</w:t>
-      </w:r>
-    </w:p>
-    <w:p>
-      <w:pPr>
-        <w:ind w:firstLine="720"/>
-        <w:rPr>
-          <w:rFonts w:ascii="Century Schoolbook" w:hAnsi="Century Schoolbook"/>
-        </w:rPr>
-      </w:pPr>
-    </w:p>
-    <w:p>
-      <w:pPr>
-        <w:rPr>
-          <w:rFonts w:ascii="Century Schoolbook" w:hAnsi="Century Schoolbook"/>
-        </w:rPr>
-      </w:pPr>
-      <w:r>
-        <w:rPr>
-          <w:rFonts w:ascii="Century Schoolbook" w:hAnsi="Century Schoolbook"/>
-          <w:i/>
-          <w:iCs/>
-        </w:rPr>
-        <w:t xml:space="preserve">Hilton v. </w:t>
-      </w:r>
-      <w:proofErr w:type="spellStart"/>
-      <w:r>
-        <w:rPr>
-          <w:rFonts w:ascii="Century Schoolbook" w:hAnsi="Century Schoolbook"/>
-          <w:i/>
-          <w:iCs/>
-        </w:rPr>
-        <w:t>Braunskill</w:t>
-      </w:r>
-      <w:proofErr w:type="spellEnd"/>
-      <w:r>
-        <w:rPr>
-          <w:rFonts w:ascii="Century Schoolbook" w:hAnsi="Century Schoolbook"/>
-        </w:rPr>
-        <w:t xml:space="preserve">, </w:t>
-      </w:r>
-    </w:p>
-    <w:p>
-      <w:pPr>
-        <w:jc w:val="both"/>
-        <w:rPr>
-          <w:rFonts w:ascii="Century Schoolbook" w:hAnsi="Century Schoolbook"/>
-        </w:rPr>
-      </w:pPr>
-      <w:r>
-        <w:rPr>
-          <w:rFonts w:ascii="Century Schoolbook" w:hAnsi="Century Schoolbook"/>
-        </w:rPr>
-        <w:t xml:space="preserve">           481 U.S. 770, 776</w:t>
-      </w:r>
-      <w:r>
-        <w:rPr>
-          <w:rFonts w:ascii="Century Schoolbook" w:hAnsi="Century Schoolbook"/>
-        </w:rPr>
-        <w:t xml:space="preserve"> </w:t>
-      </w:r>
-      <w:r>
-        <w:rPr>
-          <w:rFonts w:ascii="Century Schoolbook" w:hAnsi="Century Schoolbook"/>
-        </w:rPr>
-        <w:t>(1987)</w:t>
-      </w:r>
-      <w:r>
-        <w:rPr>
-          <w:rFonts w:ascii="Century Schoolbook" w:hAnsi="Century Schoolbook"/>
-        </w:rPr>
-        <w:t xml:space="preserve"> </w:t>
-      </w:r>
-      <w:r>
-        <w:rPr>
-          <w:rFonts w:ascii="Century Schoolbook" w:hAnsi="Century Schoolbook"/>
-        </w:rPr>
-        <w:t>......................</w:t>
-      </w:r>
-      <w:r>
-        <w:rPr>
-          <w:rFonts w:ascii="Century Schoolbook" w:hAnsi="Century Schoolbook"/>
-        </w:rPr>
-        <w:t>....................................</w:t>
-      </w:r>
-      <w:r>
-        <w:rPr>
-          <w:rFonts w:ascii="Century Schoolbook" w:hAnsi="Century Schoolbook"/>
-        </w:rPr>
-        <w:t>.................</w:t>
-      </w:r>
-      <w:r>
-        <w:rPr>
-          <w:rFonts w:ascii="Century Schoolbook" w:hAnsi="Century Schoolbook"/>
-        </w:rPr>
-        <w:t xml:space="preserve"> 4</w:t>
-      </w:r>
-    </w:p>
-    <w:p>
-      <w:pPr>
-        <w:rPr>
-          <w:rFonts w:ascii="Century Schoolbook" w:hAnsi="Century Schoolbook"/>
-        </w:rPr>
-      </w:pPr>
-    </w:p>
-    <w:p>
-      <w:pPr>
-        <w:rPr>
-          <w:rFonts w:ascii="Century Schoolbook" w:hAnsi="Century Schoolbook"/>
-        </w:rPr>
-      </w:pPr>
-      <w:r>
-        <w:rPr>
-          <w:rFonts w:ascii="Century Schoolbook" w:hAnsi="Century Schoolbook"/>
-          <w:i/>
-          <w:iCs/>
-        </w:rPr>
-        <w:t>Hughes v. Rowe</w:t>
+        <w:t>No. 15 Cv. 70 (LAK) .......................................</w:t>
+      </w:r>
+      <w:r>
+        <w:rPr>
+          <w:rFonts w:ascii="Century Schoolbook" w:hAnsi="Century Schoolbook"/>
+        </w:rPr>
+        <w:t>....</w:t>
+      </w:r>
+      <w:r>
+        <w:rPr>
+          <w:rFonts w:ascii="Century Schoolbook" w:hAnsi="Century Schoolbook"/>
+        </w:rPr>
+        <w:t xml:space="preserve">........... </w:t>
+      </w:r>
+      <w:r>
+        <w:rPr>
+          <w:rFonts w:ascii="Century Schoolbook" w:hAnsi="Century Schoolbook"/>
+        </w:rPr>
+        <w:t>9-12, 16, 36-37, 54</w:t>
+      </w:r>
+    </w:p>
+    <w:p>
+      <w:pPr>
+        <w:rPr>
+          <w:rFonts w:ascii="Century Schoolbook" w:hAnsi="Century Schoolbook"/>
+        </w:rPr>
+      </w:pPr>
+    </w:p>
+    <w:p>
+      <w:pPr>
+        <w:rPr>
+          <w:rFonts w:ascii="Century Schoolbook" w:hAnsi="Century Schoolbook"/>
+        </w:rPr>
+      </w:pPr>
+      <w:r>
+        <w:rPr>
+          <w:rFonts w:ascii="Century Schoolbook" w:hAnsi="Century Schoolbook"/>
+          <w:i/>
+          <w:iCs/>
+        </w:rPr>
+        <w:t>In re del Va</w:t>
+      </w:r>
+      <w:r>
+        <w:rPr>
+          <w:rFonts w:ascii="Century Schoolbook" w:hAnsi="Century Schoolbook"/>
+          <w:i/>
+          <w:iCs/>
+        </w:rPr>
+        <w:t>l</w:t>
+      </w:r>
+      <w:r>
+        <w:rPr>
+          <w:rFonts w:ascii="Century Schoolbook" w:hAnsi="Century Schoolbook"/>
+          <w:i/>
+          <w:iCs/>
+        </w:rPr>
+        <w:t>le Ruiz</w:t>
       </w:r>
       <w:r>
         <w:rPr>
@@ -3067,79 +2979,47 @@
         <w:rPr>
           <w:rFonts w:ascii="Century Schoolbook" w:hAnsi="Century Schoolbook"/>
         </w:rPr>
-        <w:t xml:space="preserve">449 U.S. 6 (1980) (per </w:t>
-      </w:r>
-      <w:proofErr w:type="spellStart"/>
-      <w:r>
-        <w:rPr>
-          <w:rFonts w:ascii="Century Schoolbook" w:hAnsi="Century Schoolbook"/>
-        </w:rPr>
-        <w:t>curiam</w:t>
-      </w:r>
-      <w:proofErr w:type="spellEnd"/>
-      <w:r>
-        <w:rPr>
-          <w:rFonts w:ascii="Century Schoolbook" w:hAnsi="Century Schoolbook"/>
-        </w:rPr>
-        <w:t>) ...................</w:t>
-      </w:r>
-      <w:r>
-        <w:rPr>
-          <w:rFonts w:ascii="Century Schoolbook" w:hAnsi="Century Schoolbook"/>
-        </w:rPr>
-        <w:t>..</w:t>
-      </w:r>
-      <w:r>
-        <w:rPr>
-          <w:rFonts w:ascii="Century Schoolbook" w:hAnsi="Century Schoolbook"/>
-        </w:rPr>
-        <w:t xml:space="preserve">........................................... </w:t>
-      </w:r>
-      <w:r>
-        <w:rPr>
-          <w:rFonts w:ascii="Century Schoolbook" w:hAnsi="Century Schoolbook"/>
-        </w:rPr>
-        <w:t>58</w:t>
-      </w:r>
-    </w:p>
-    <w:p>
-      <w:pPr>
-        <w:rPr>
-          <w:rFonts w:ascii="Century Schoolbook" w:hAnsi="Century Schoolbook"/>
-        </w:rPr>
-      </w:pPr>
-    </w:p>
-    <w:p>
-      <w:pPr>
-        <w:rPr>
-          <w:rFonts w:ascii="Century Schoolbook" w:hAnsi="Century Schoolbook"/>
-        </w:rPr>
-      </w:pPr>
-      <w:r>
-        <w:rPr>
-          <w:rFonts w:ascii="Century Schoolbook" w:hAnsi="Century Schoolbook"/>
-          <w:i/>
-          <w:iCs/>
-        </w:rPr>
-        <w:t xml:space="preserve">ICBC (London) PLC v. The </w:t>
-      </w:r>
-      <w:proofErr w:type="spellStart"/>
-      <w:r>
-        <w:rPr>
-          <w:rFonts w:ascii="Century Schoolbook" w:hAnsi="Century Schoolbook"/>
-          <w:i/>
-          <w:iCs/>
-        </w:rPr>
-        <w:t>Blacksands</w:t>
-      </w:r>
-      <w:proofErr w:type="spellEnd"/>
-      <w:r>
-        <w:rPr>
-          <w:rFonts w:ascii="Century Schoolbook" w:hAnsi="Century Schoolbook"/>
-          <w:i/>
-          <w:iCs/>
-        </w:rPr>
-        <w:t xml:space="preserve"> Pacific Group, Inc.</w:t>
+        <w:t>939 F.3d 520 (2d Cir. 2019) ...............</w:t>
+      </w:r>
+      <w:r>
+        <w:rPr>
+          <w:rFonts w:ascii="Century Schoolbook" w:hAnsi="Century Schoolbook"/>
+        </w:rPr>
+        <w:t>.</w:t>
+      </w:r>
+      <w:r>
+        <w:rPr>
+          <w:rFonts w:ascii="Century Schoolbook" w:hAnsi="Century Schoolbook"/>
+        </w:rPr>
+        <w:t xml:space="preserve">............................................... </w:t>
+      </w:r>
+      <w:r>
+        <w:rPr>
+          <w:rFonts w:ascii="Century Schoolbook" w:hAnsi="Century Schoolbook"/>
+        </w:rPr>
+        <w:t>32-33</w:t>
+      </w:r>
+    </w:p>
+    <w:p>
+      <w:pPr>
+        <w:rPr>
+          <w:rFonts w:ascii="Century Schoolbook" w:hAnsi="Century Schoolbook"/>
+        </w:rPr>
+      </w:pPr>
+    </w:p>
+    <w:p>
+      <w:pPr>
+        <w:rPr>
+          <w:rFonts w:ascii="Century Schoolbook" w:hAnsi="Century Schoolbook"/>
+        </w:rPr>
+      </w:pPr>
+      <w:r>
+        <w:rPr>
+          <w:rFonts w:ascii="Century Schoolbook" w:hAnsi="Century Schoolbook"/>
+          <w:i/>
+          <w:iCs/>
+        </w:rPr>
+        <w:t>Kyles v. Whitley</w:t>
       </w:r>
       <w:r>
         <w:rPr>
@@ -3160,63 +3040,45 @@
         <w:rPr>
           <w:rFonts w:ascii="Century Schoolbook" w:hAnsi="Century Schoolbook"/>
         </w:rPr>
-        <w:t>No. 15 Cv. 70 (LAK) .......................................</w:t>
-      </w:r>
-      <w:r>
-        <w:rPr>
-          <w:rFonts w:ascii="Century Schoolbook" w:hAnsi="Century Schoolbook"/>
-        </w:rPr>
-        <w:t>....</w:t>
-      </w:r>
-      <w:r>
-        <w:rPr>
-          <w:rFonts w:ascii="Century Schoolbook" w:hAnsi="Century Schoolbook"/>
-        </w:rPr>
-        <w:t xml:space="preserve">........... </w:t>
-      </w:r>
-      <w:r>
-        <w:rPr>
-          <w:rFonts w:ascii="Century Schoolbook" w:hAnsi="Century Schoolbook"/>
-        </w:rPr>
-        <w:t>9-12, 16, 36-37, 54</w:t>
-      </w:r>
-    </w:p>
-    <w:p>
-      <w:pPr>
-        <w:rPr>
-          <w:rFonts w:ascii="Century Schoolbook" w:hAnsi="Century Schoolbook"/>
-        </w:rPr>
-      </w:pPr>
-    </w:p>
-    <w:p>
-      <w:pPr>
-        <w:rPr>
-          <w:rFonts w:ascii="Century Schoolbook" w:hAnsi="Century Schoolbook"/>
-        </w:rPr>
-      </w:pPr>
-      <w:r>
-        <w:rPr>
-          <w:rFonts w:ascii="Century Schoolbook" w:hAnsi="Century Schoolbook"/>
-          <w:i/>
-          <w:iCs/>
-        </w:rPr>
-        <w:t>In re del Va</w:t>
-      </w:r>
-      <w:r>
-        <w:rPr>
-          <w:rFonts w:ascii="Century Schoolbook" w:hAnsi="Century Schoolbook"/>
-          <w:i/>
-          <w:iCs/>
-        </w:rPr>
-        <w:t>l</w:t>
-      </w:r>
-      <w:r>
-        <w:rPr>
-          <w:rFonts w:ascii="Century Schoolbook" w:hAnsi="Century Schoolbook"/>
-          <w:i/>
-          <w:iCs/>
-        </w:rPr>
-        <w:t>le Ruiz</w:t>
+        <w:t xml:space="preserve">514 U.S. 419 (1995) ................................................................. </w:t>
+      </w:r>
+      <w:r>
+        <w:rPr>
+          <w:rFonts w:ascii="Century Schoolbook" w:hAnsi="Century Schoolbook"/>
+        </w:rPr>
+        <w:t>31-33, 55-56</w:t>
+      </w:r>
+    </w:p>
+    <w:p>
+      <w:pPr>
+        <w:rPr>
+          <w:rFonts w:ascii="Century Schoolbook" w:hAnsi="Century Schoolbook"/>
+        </w:rPr>
+      </w:pPr>
+    </w:p>
+    <w:p>
+      <w:pPr>
+        <w:rPr>
+          <w:rFonts w:ascii="Century Schoolbook" w:hAnsi="Century Schoolbook"/>
+        </w:rPr>
+      </w:pPr>
+      <w:proofErr w:type="spellStart"/>
+      <w:r>
+        <w:rPr>
+          <w:rFonts w:ascii="Century Schoolbook" w:hAnsi="Century Schoolbook"/>
+          <w:i/>
+          <w:iCs/>
+        </w:rPr>
+        <w:t>Liteky</w:t>
+      </w:r>
+      <w:proofErr w:type="spellEnd"/>
+      <w:r>
+        <w:rPr>
+          <w:rFonts w:ascii="Century Schoolbook" w:hAnsi="Century Schoolbook"/>
+          <w:i/>
+          <w:iCs/>
+        </w:rPr>
+        <w:t xml:space="preserve"> v. United States</w:t>
       </w:r>
       <w:r>
         <w:rPr>
@@ -3227,7 +3089,6 @@
     </w:p>
     <w:p>
       <w:pPr>
-        <w:ind w:firstLine="720"/>
         <w:jc w:val="both"/>
         <w:rPr>
           <w:rFonts w:ascii="Century Schoolbook" w:hAnsi="Century Schoolbook"/>
@@ -3237,125 +3098,6 @@
         <w:rPr>
           <w:rFonts w:ascii="Century Schoolbook" w:hAnsi="Century Schoolbook"/>
         </w:rPr>
-        <w:t>939 F.3d 520 (2d Cir. 2019) ...............</w:t>
-      </w:r>
-      <w:r>
-        <w:rPr>
-          <w:rFonts w:ascii="Century Schoolbook" w:hAnsi="Century Schoolbook"/>
-        </w:rPr>
-        <w:t>.</w:t>
-      </w:r>
-      <w:r>
-        <w:rPr>
-          <w:rFonts w:ascii="Century Schoolbook" w:hAnsi="Century Schoolbook"/>
-        </w:rPr>
-        <w:t xml:space="preserve">............................................... </w:t>
-      </w:r>
-      <w:r>
-        <w:rPr>
-          <w:rFonts w:ascii="Century Schoolbook" w:hAnsi="Century Schoolbook"/>
-        </w:rPr>
-        <w:t>32-33</w:t>
-      </w:r>
-    </w:p>
-    <w:p>
-      <w:pPr>
-        <w:rPr>
-          <w:rFonts w:ascii="Century Schoolbook" w:hAnsi="Century Schoolbook"/>
-        </w:rPr>
-      </w:pPr>
-    </w:p>
-    <w:p>
-      <w:pPr>
-        <w:rPr>
-          <w:rFonts w:ascii="Century Schoolbook" w:hAnsi="Century Schoolbook"/>
-        </w:rPr>
-      </w:pPr>
-      <w:r>
-        <w:rPr>
-          <w:rFonts w:ascii="Century Schoolbook" w:hAnsi="Century Schoolbook"/>
-          <w:i/>
-          <w:iCs/>
-        </w:rPr>
-        <w:t>Kyles v. Whitley</w:t>
-      </w:r>
-      <w:r>
-        <w:rPr>
-          <w:rFonts w:ascii="Century Schoolbook" w:hAnsi="Century Schoolbook"/>
-        </w:rPr>
-        <w:t xml:space="preserve">, </w:t>
-      </w:r>
-    </w:p>
-    <w:p>
-      <w:pPr>
-        <w:ind w:firstLine="720"/>
-        <w:jc w:val="both"/>
-        <w:rPr>
-          <w:rFonts w:ascii="Century Schoolbook" w:hAnsi="Century Schoolbook"/>
-        </w:rPr>
-      </w:pPr>
-      <w:r>
-        <w:rPr>
-          <w:rFonts w:ascii="Century Schoolbook" w:hAnsi="Century Schoolbook"/>
-        </w:rPr>
-        <w:t xml:space="preserve">514 U.S. 419 (1995) ................................................................. </w:t>
-      </w:r>
-      <w:r>
-        <w:rPr>
-          <w:rFonts w:ascii="Century Schoolbook" w:hAnsi="Century Schoolbook"/>
-        </w:rPr>
-        <w:t>31-33, 55-56</w:t>
-      </w:r>
-    </w:p>
-    <w:p>
-      <w:pPr>
-        <w:rPr>
-          <w:rFonts w:ascii="Century Schoolbook" w:hAnsi="Century Schoolbook"/>
-        </w:rPr>
-      </w:pPr>
-    </w:p>
-    <w:p>
-      <w:pPr>
-        <w:rPr>
-          <w:rFonts w:ascii="Century Schoolbook" w:hAnsi="Century Schoolbook"/>
-        </w:rPr>
-      </w:pPr>
-      <w:proofErr w:type="spellStart"/>
-      <w:r>
-        <w:rPr>
-          <w:rFonts w:ascii="Century Schoolbook" w:hAnsi="Century Schoolbook"/>
-          <w:i/>
-          <w:iCs/>
-        </w:rPr>
-        <w:t>Liteky</w:t>
-      </w:r>
-      <w:proofErr w:type="spellEnd"/>
-      <w:r>
-        <w:rPr>
-          <w:rFonts w:ascii="Century Schoolbook" w:hAnsi="Century Schoolbook"/>
-          <w:i/>
-          <w:iCs/>
-        </w:rPr>
-        <w:t xml:space="preserve"> v. United States</w:t>
-      </w:r>
-      <w:r>
-        <w:rPr>
-          <w:rFonts w:ascii="Century Schoolbook" w:hAnsi="Century Schoolbook"/>
-        </w:rPr>
-        <w:t xml:space="preserve">, </w:t>
-      </w:r>
-    </w:p>
-    <w:p>
-      <w:pPr>
-        <w:jc w:val="both"/>
-        <w:rPr>
-          <w:rFonts w:ascii="Century Schoolbook" w:hAnsi="Century Schoolbook"/>
-        </w:rPr>
-      </w:pPr>
-      <w:r>
-        <w:rPr>
-          <w:rFonts w:ascii="Century Schoolbook" w:hAnsi="Century Schoolbook"/>
-        </w:rPr>
         <w:t xml:space="preserve">           510 U.S. 540, 555-56</w:t>
       </w:r>
       <w:r>
@@ -3427,7 +3169,6 @@
           <w:i/>
           <w:iCs/>
         </w:rPr>
-        <w:lastRenderedPageBreak/>
         <w:t xml:space="preserve">Mees v. </w:t>
       </w:r>
       <w:proofErr w:type="spellStart"/>
@@ -4539,7 +4280,6 @@
           <w:i/>
           <w:iCs/>
         </w:rPr>
-        <w:lastRenderedPageBreak/>
         <w:t>United States v. Joseph</w:t>
       </w:r>
       <w:r>
@@ -4669,6 +4409,7 @@
           <w:i/>
           <w:iCs/>
         </w:rPr>
+        <w:lastRenderedPageBreak/>
         <w:t>United States v. Lanza-Vazquez</w:t>
       </w:r>
       <w:r>
@@ -5422,144 +5163,144 @@
         <w:rPr>
           <w:rFonts w:ascii="Century Schoolbook" w:hAnsi="Century Schoolbook"/>
         </w:rPr>
+        <w:t xml:space="preserve">Fed. R. </w:t>
+      </w:r>
+      <w:r>
+        <w:rPr>
+          <w:rFonts w:ascii="Century Schoolbook" w:hAnsi="Century Schoolbook"/>
+        </w:rPr>
+        <w:t>Crim</w:t>
+      </w:r>
+      <w:r>
+        <w:rPr>
+          <w:rFonts w:ascii="Century Schoolbook" w:hAnsi="Century Schoolbook"/>
+        </w:rPr>
+        <w:t xml:space="preserve">. P. </w:t>
+      </w:r>
+      <w:r>
+        <w:rPr>
+          <w:rFonts w:ascii="Century Schoolbook" w:hAnsi="Century Schoolbook"/>
+        </w:rPr>
+        <w:t xml:space="preserve">38 </w:t>
+      </w:r>
+      <w:r>
+        <w:rPr>
+          <w:rFonts w:ascii="Century Schoolbook" w:hAnsi="Century Schoolbook"/>
+        </w:rPr>
+        <w:t>...............................................</w:t>
+      </w:r>
+      <w:r>
+        <w:rPr>
+          <w:rFonts w:ascii="Century Schoolbook" w:hAnsi="Century Schoolbook"/>
+        </w:rPr>
+        <w:t>.</w:t>
+      </w:r>
+      <w:r>
+        <w:rPr>
+          <w:rFonts w:ascii="Century Schoolbook" w:hAnsi="Century Schoolbook"/>
+        </w:rPr>
+        <w:t>..............................................</w:t>
+      </w:r>
+      <w:r>
+        <w:rPr>
+          <w:rFonts w:ascii="Century Schoolbook" w:hAnsi="Century Schoolbook"/>
+        </w:rPr>
+        <w:t xml:space="preserve"> 3</w:t>
+      </w:r>
+    </w:p>
+    <w:p>
+      <w:pPr>
+        <w:rPr>
+          <w:rFonts w:ascii="Century Schoolbook" w:hAnsi="Century Schoolbook"/>
+        </w:rPr>
+      </w:pPr>
+    </w:p>
+    <w:p>
+      <w:pPr>
+        <w:jc w:val="both"/>
+        <w:rPr>
+          <w:rFonts w:ascii="Century Schoolbook" w:hAnsi="Century Schoolbook"/>
+        </w:rPr>
+      </w:pPr>
+      <w:r>
+        <w:rPr>
+          <w:rFonts w:ascii="Century Schoolbook" w:hAnsi="Century Schoolbook"/>
+        </w:rPr>
+        <w:t xml:space="preserve">Fed. R. Crim. P. </w:t>
+      </w:r>
+      <w:r>
+        <w:rPr>
+          <w:rFonts w:ascii="Century Schoolbook" w:hAnsi="Century Schoolbook"/>
+        </w:rPr>
+        <w:t xml:space="preserve">42 </w:t>
+      </w:r>
+      <w:r>
+        <w:rPr>
+          <w:rFonts w:ascii="Century Schoolbook" w:hAnsi="Century Schoolbook"/>
+        </w:rPr>
+        <w:t>...................................................</w:t>
+      </w:r>
+      <w:r>
+        <w:rPr>
+          <w:rFonts w:ascii="Century Schoolbook" w:hAnsi="Century Schoolbook"/>
+        </w:rPr>
+        <w:t>..</w:t>
+      </w:r>
+      <w:r>
+        <w:rPr>
+          <w:rFonts w:ascii="Century Schoolbook" w:hAnsi="Century Schoolbook"/>
+        </w:rPr>
+        <w:t xml:space="preserve">........................................ </w:t>
+      </w:r>
+      <w:r>
+        <w:rPr>
+          <w:rFonts w:ascii="Century Schoolbook" w:hAnsi="Century Schoolbook"/>
+        </w:rPr>
+        <w:t>13</w:t>
+      </w:r>
+    </w:p>
+    <w:p>
+      <w:pPr>
+        <w:jc w:val="both"/>
+        <w:rPr>
+          <w:rFonts w:ascii="Century Schoolbook" w:hAnsi="Century Schoolbook"/>
+        </w:rPr>
+      </w:pPr>
+    </w:p>
+    <w:p>
+      <w:pPr>
+        <w:jc w:val="both"/>
+        <w:rPr>
+          <w:rFonts w:ascii="Century Schoolbook" w:hAnsi="Century Schoolbook"/>
+        </w:rPr>
+      </w:pPr>
+      <w:r>
+        <w:rPr>
+          <w:rFonts w:ascii="Century Schoolbook" w:hAnsi="Century Schoolbook"/>
+        </w:rPr>
+        <w:t>Fed. R. Evid. 403 ................................................................................................ 36</w:t>
+      </w:r>
+    </w:p>
+    <w:p>
+      <w:pPr>
+        <w:jc w:val="both"/>
+        <w:rPr>
+          <w:rFonts w:ascii="Century Schoolbook" w:hAnsi="Century Schoolbook"/>
+        </w:rPr>
+      </w:pPr>
+    </w:p>
+    <w:p>
+      <w:pPr>
+        <w:jc w:val="both"/>
+        <w:rPr>
+          <w:rFonts w:ascii="Century Schoolbook" w:hAnsi="Century Schoolbook"/>
+        </w:rPr>
+      </w:pPr>
+      <w:r>
+        <w:rPr>
+          <w:rFonts w:ascii="Century Schoolbook" w:hAnsi="Century Schoolbook"/>
+        </w:rPr>
         <w:lastRenderedPageBreak/>
-        <w:t xml:space="preserve">Fed. R. </w:t>
-      </w:r>
-      <w:r>
-        <w:rPr>
-          <w:rFonts w:ascii="Century Schoolbook" w:hAnsi="Century Schoolbook"/>
-        </w:rPr>
-        <w:t>Crim</w:t>
-      </w:r>
-      <w:r>
-        <w:rPr>
-          <w:rFonts w:ascii="Century Schoolbook" w:hAnsi="Century Schoolbook"/>
-        </w:rPr>
-        <w:t xml:space="preserve">. P. </w:t>
-      </w:r>
-      <w:r>
-        <w:rPr>
-          <w:rFonts w:ascii="Century Schoolbook" w:hAnsi="Century Schoolbook"/>
-        </w:rPr>
-        <w:t xml:space="preserve">38 </w:t>
-      </w:r>
-      <w:r>
-        <w:rPr>
-          <w:rFonts w:ascii="Century Schoolbook" w:hAnsi="Century Schoolbook"/>
-        </w:rPr>
-        <w:t>...............................................</w:t>
-      </w:r>
-      <w:r>
-        <w:rPr>
-          <w:rFonts w:ascii="Century Schoolbook" w:hAnsi="Century Schoolbook"/>
-        </w:rPr>
-        <w:t>.</w:t>
-      </w:r>
-      <w:r>
-        <w:rPr>
-          <w:rFonts w:ascii="Century Schoolbook" w:hAnsi="Century Schoolbook"/>
-        </w:rPr>
-        <w:t>..............................................</w:t>
-      </w:r>
-      <w:r>
-        <w:rPr>
-          <w:rFonts w:ascii="Century Schoolbook" w:hAnsi="Century Schoolbook"/>
-        </w:rPr>
-        <w:t xml:space="preserve"> 3</w:t>
-      </w:r>
-    </w:p>
-    <w:p>
-      <w:pPr>
-        <w:rPr>
-          <w:rFonts w:ascii="Century Schoolbook" w:hAnsi="Century Schoolbook"/>
-        </w:rPr>
-      </w:pPr>
-    </w:p>
-    <w:p>
-      <w:pPr>
-        <w:jc w:val="both"/>
-        <w:rPr>
-          <w:rFonts w:ascii="Century Schoolbook" w:hAnsi="Century Schoolbook"/>
-        </w:rPr>
-      </w:pPr>
-      <w:r>
-        <w:rPr>
-          <w:rFonts w:ascii="Century Schoolbook" w:hAnsi="Century Schoolbook"/>
-        </w:rPr>
-        <w:t xml:space="preserve">Fed. R. Crim. P. </w:t>
-      </w:r>
-      <w:r>
-        <w:rPr>
-          <w:rFonts w:ascii="Century Schoolbook" w:hAnsi="Century Schoolbook"/>
-        </w:rPr>
-        <w:t xml:space="preserve">42 </w:t>
-      </w:r>
-      <w:r>
-        <w:rPr>
-          <w:rFonts w:ascii="Century Schoolbook" w:hAnsi="Century Schoolbook"/>
-        </w:rPr>
-        <w:t>...................................................</w:t>
-      </w:r>
-      <w:r>
-        <w:rPr>
-          <w:rFonts w:ascii="Century Schoolbook" w:hAnsi="Century Schoolbook"/>
-        </w:rPr>
-        <w:t>..</w:t>
-      </w:r>
-      <w:r>
-        <w:rPr>
-          <w:rFonts w:ascii="Century Schoolbook" w:hAnsi="Century Schoolbook"/>
-        </w:rPr>
-        <w:t xml:space="preserve">........................................ </w:t>
-      </w:r>
-      <w:r>
-        <w:rPr>
-          <w:rFonts w:ascii="Century Schoolbook" w:hAnsi="Century Schoolbook"/>
-        </w:rPr>
-        <w:t>13</w:t>
-      </w:r>
-    </w:p>
-    <w:p>
-      <w:pPr>
-        <w:jc w:val="both"/>
-        <w:rPr>
-          <w:rFonts w:ascii="Century Schoolbook" w:hAnsi="Century Schoolbook"/>
-        </w:rPr>
-      </w:pPr>
-    </w:p>
-    <w:p>
-      <w:pPr>
-        <w:jc w:val="both"/>
-        <w:rPr>
-          <w:rFonts w:ascii="Century Schoolbook" w:hAnsi="Century Schoolbook"/>
-        </w:rPr>
-      </w:pPr>
-      <w:r>
-        <w:rPr>
-          <w:rFonts w:ascii="Century Schoolbook" w:hAnsi="Century Schoolbook"/>
-        </w:rPr>
-        <w:t>Fed. R. Evid. 403 ................................................................................................ 36</w:t>
-      </w:r>
-    </w:p>
-    <w:p>
-      <w:pPr>
-        <w:jc w:val="both"/>
-        <w:rPr>
-          <w:rFonts w:ascii="Century Schoolbook" w:hAnsi="Century Schoolbook"/>
-        </w:rPr>
-      </w:pPr>
-    </w:p>
-    <w:p>
-      <w:pPr>
-        <w:jc w:val="both"/>
-        <w:rPr>
-          <w:rFonts w:ascii="Century Schoolbook" w:hAnsi="Century Schoolbook"/>
-        </w:rPr>
-      </w:pPr>
-      <w:r>
-        <w:rPr>
-          <w:rFonts w:ascii="Century Schoolbook" w:hAnsi="Century Schoolbook"/>
-        </w:rPr>
         <w:t>Fed. R. Evid. 404(b) ........................................................................................... 36</w:t>
       </w:r>
     </w:p>
@@ -6017,6 +5758,12 @@
         </w:rPr>
         <w:t xml:space="preserve">. </w:t>
       </w:r>
+      <w:r>
+        <w:rPr>
+          <w:rFonts w:ascii="Century Schoolbook" w:hAnsi="Century Schoolbook"/>
+        </w:rPr>
+        <w:t>And the interrelated (“Judgment of Conviction”) entered on May 23, 2018 in the United States District Court for the Southern District of New York (Judge Lewis A. Kaplan), at 17 CR. 155 (LAK), EFC No. 145 (copy Judgement of Conviction appended as Appendix to this Application) and (“Summary order affirming Judgement of Conviction”) entered on June 9, 2020 in the United States Court of Appeals for the Second Circuit, at appeal 18-1033(L), EFC No. 319 (copy Summary Order Affirming Judgement of Conviction appended as Appendix to this Application.)</w:t>
+      </w:r>
     </w:p>
     <w:p>
       <w:pPr>
@@ -6738,7 +6485,19 @@
         <w:rPr>
           <w:rFonts w:ascii="Century Schoolbook" w:hAnsi="Century Schoolbook"/>
         </w:rPr>
-        <w:t xml:space="preserve">Although applicant was vaccinated in January and February of 2021, such vaccination do not attenuate the significant Constitutional rights deprivation or the prejudice which applicant has already suffered or will continue to suffer. Moreover, there has been to conclusive study to demonstrate that applicant is fully (100%) protected from the new strains of Covid-19. A stay is warranted to avert further miscarriage of justice. </w:t>
+        <w:t xml:space="preserve">Although applicant was vaccinated in January and February of 2021, such vaccination do not attenuate the significant Constitutional rights deprivation or the prejudice which applicant has already suffered or will continue to suffer. Moreover, there has been </w:t>
+      </w:r>
+      <w:r>
+        <w:rPr>
+          <w:rFonts w:ascii="Century Schoolbook" w:hAnsi="Century Schoolbook"/>
+        </w:rPr>
+        <w:t>n</w:t>
+      </w:r>
+      <w:r>
+        <w:rPr>
+          <w:rFonts w:ascii="Century Schoolbook" w:hAnsi="Century Schoolbook"/>
+        </w:rPr>
+        <w:t xml:space="preserve">o conclusive study to demonstrate that applicant is fully (100%) protected from the new strains of Covid-19. A stay is warranted to avert further miscarriage of justice. </w:t>
       </w:r>
     </w:p>
     <w:p>
@@ -14246,7 +14005,19 @@
         <w:rPr>
           <w:rFonts w:ascii="Century Schoolbook" w:hAnsi="Century Schoolbook"/>
         </w:rPr>
-        <w:t xml:space="preserve"> was convicted of bank fraud and bank fraud conspiracy based on an account he opened at Morgan Stanley Smith Barnet, LLC</w:t>
+        <w:t xml:space="preserve"> was convicted of bank fraud and bank fraud conspiracy based on an account he opened at Morgan Stanley Smith Barne</w:t>
+      </w:r>
+      <w:r>
+        <w:rPr>
+          <w:rFonts w:ascii="Century Schoolbook" w:hAnsi="Century Schoolbook"/>
+        </w:rPr>
+        <w:t>y</w:t>
+      </w:r>
+      <w:r>
+        <w:rPr>
+          <w:rFonts w:ascii="Century Schoolbook" w:hAnsi="Century Schoolbook"/>
+        </w:rPr>
+        <w:t>, LLC</w:t>
       </w:r>
       <w:r>
         <w:rPr>
@@ -15510,21 +15281,7 @@
         <w:rPr>
           <w:rFonts w:ascii="Century Schoolbook" w:hAnsi="Century Schoolbook"/>
         </w:rPr>
-        <w:t xml:space="preserve"> notes related to the credit paper, underwriting </w:t>
-      </w:r>
-      <w:proofErr w:type="gramStart"/>
-      <w:r>
-        <w:rPr>
-          <w:rFonts w:ascii="Century Schoolbook" w:hAnsi="Century Schoolbook"/>
-        </w:rPr>
-        <w:t>documents</w:t>
-      </w:r>
-      <w:proofErr w:type="gramEnd"/>
-      <w:r>
-        <w:rPr>
-          <w:rFonts w:ascii="Century Schoolbook" w:hAnsi="Century Schoolbook"/>
-        </w:rPr>
-        <w:t xml:space="preserve"> and credit decision to approve the loan and would support </w:t>
+        <w:t xml:space="preserve"> notes related to the credit paper, underwriting documents and credit decision to approve the loan and would support </w:t>
       </w:r>
       <w:r>
         <w:rPr>
@@ -24153,21 +23910,7 @@
         <w:rPr>
           <w:rFonts w:ascii="Century Schoolbook" w:hAnsi="Century Schoolbook"/>
         </w:rPr>
-        <w:t xml:space="preserve">however </w:t>
-      </w:r>
-      <w:proofErr w:type="gramStart"/>
-      <w:r>
-        <w:rPr>
-          <w:rFonts w:ascii="Century Schoolbook" w:hAnsi="Century Schoolbook"/>
-        </w:rPr>
-        <w:t>due to the fact that</w:t>
-      </w:r>
-      <w:proofErr w:type="gramEnd"/>
-      <w:r>
-        <w:rPr>
-          <w:rFonts w:ascii="Century Schoolbook" w:hAnsi="Century Schoolbook"/>
-        </w:rPr>
-        <w:t xml:space="preserve"> </w:t>
+        <w:t xml:space="preserve">however due to the fact that </w:t>
       </w:r>
       <w:r>
         <w:rPr>
@@ -24390,445 +24133,361 @@
     </w:p>
     <w:p>
       <w:pPr>
-        <w:jc w:val="center"/>
-        <w:rPr>
-          <w:rFonts w:ascii="Century Schoolbook" w:hAnsi="Century Schoolbook"/>
-        </w:rPr>
-      </w:pPr>
-      <w:r>
         <w:rPr>
           <w:rFonts w:ascii="Century Schoolbook" w:hAnsi="Century Schoolbook"/>
           <w:b/>
           <w:bCs/>
         </w:rPr>
-        <w:t>VIII</w:t>
-      </w:r>
+      </w:pPr>
       <w:r>
         <w:rPr>
           <w:rFonts w:ascii="Century Schoolbook" w:hAnsi="Century Schoolbook"/>
           <w:b/>
           <w:bCs/>
         </w:rPr>
-        <w:t>. LEGAL AUTHORITY GOVERNING PRO SE</w:t>
-      </w:r>
-      <w:r>
+        <w:br w:type="page"/>
+      </w:r>
+    </w:p>
+    <w:p>
+      <w:pPr>
+        <w:jc w:val="center"/>
         <w:rPr>
           <w:rFonts w:ascii="Century Schoolbook" w:hAnsi="Century Schoolbook"/>
           <w:b/>
           <w:bCs/>
         </w:rPr>
-        <w:t xml:space="preserve"> APPLICANT</w:t>
-      </w:r>
-    </w:p>
-    <w:p>
-      <w:pPr>
-        <w:rPr>
-          <w:rFonts w:ascii="Century Schoolbook" w:hAnsi="Century Schoolbook"/>
-        </w:rPr>
-      </w:pPr>
-    </w:p>
-    <w:p>
-      <w:pPr>
-        <w:spacing w:line="480" w:lineRule="auto"/>
-        <w:ind w:firstLine="360"/>
-        <w:rPr>
-          <w:rFonts w:ascii="Century Schoolbook" w:hAnsi="Century Schoolbook"/>
-        </w:rPr>
-      </w:pPr>
-      <w:r>
-        <w:rPr>
-          <w:rFonts w:ascii="Century Schoolbook" w:hAnsi="Century Schoolbook"/>
-        </w:rPr>
-        <w:t xml:space="preserve">Raheem Jefferson Brennerman, is a pro se </w:t>
-      </w:r>
-      <w:r>
-        <w:rPr>
-          <w:rFonts w:ascii="Century Schoolbook" w:hAnsi="Century Schoolbook"/>
-        </w:rPr>
-        <w:t>Applicant</w:t>
-      </w:r>
-      <w:r>
-        <w:rPr>
-          <w:rFonts w:ascii="Century Schoolbook" w:hAnsi="Century Schoolbook"/>
-        </w:rPr>
-        <w:t xml:space="preserve">, therefore his pleadings are generally liberally construed and held to a less stringent standard than pleadings drafted by an attorney. </w:t>
-      </w:r>
-      <w:r>
-        <w:rPr>
-          <w:rFonts w:ascii="Century Schoolbook" w:hAnsi="Century Schoolbook"/>
-          <w:i/>
-          <w:iCs/>
-        </w:rPr>
-        <w:t>See Hughes v. Rowe</w:t>
-      </w:r>
-      <w:r>
-        <w:rPr>
-          <w:rFonts w:ascii="Century Schoolbook" w:hAnsi="Century Schoolbook"/>
-        </w:rPr>
-        <w:t xml:space="preserve">, 449 U.S. 6, 9 (1980) (per </w:t>
-      </w:r>
-      <w:proofErr w:type="spellStart"/>
-      <w:r>
-        <w:rPr>
-          <w:rFonts w:ascii="Century Schoolbook" w:hAnsi="Century Schoolbook"/>
-        </w:rPr>
-        <w:t>curiam</w:t>
-      </w:r>
-      <w:proofErr w:type="spellEnd"/>
-      <w:r>
-        <w:rPr>
-          <w:rFonts w:ascii="Century Schoolbook" w:hAnsi="Century Schoolbook"/>
-        </w:rPr>
-        <w:t xml:space="preserve">); </w:t>
-      </w:r>
-      <w:r>
-        <w:rPr>
-          <w:rFonts w:ascii="Century Schoolbook" w:hAnsi="Century Schoolbook"/>
-          <w:i/>
-          <w:iCs/>
-        </w:rPr>
-        <w:t>Estelle v. Gamble</w:t>
-      </w:r>
-      <w:r>
-        <w:rPr>
-          <w:rFonts w:ascii="Century Schoolbook" w:hAnsi="Century Schoolbook"/>
-        </w:rPr>
-        <w:t xml:space="preserve">, 429 U.S. 97 (1976). </w:t>
-      </w:r>
-    </w:p>
-    <w:p>
-      <w:pPr>
+      </w:pPr>
+      <w:r>
         <w:rPr>
           <w:rFonts w:ascii="Century Schoolbook" w:hAnsi="Century Schoolbook"/>
           <w:b/>
           <w:bCs/>
         </w:rPr>
-      </w:pPr>
-      <w:r>
+        <w:lastRenderedPageBreak/>
+        <w:t>CONCLUSION</w:t>
+      </w:r>
+    </w:p>
+    <w:p>
+      <w:pPr>
+        <w:rPr>
+          <w:rFonts w:ascii="Century Schoolbook" w:hAnsi="Century Schoolbook"/>
+        </w:rPr>
+      </w:pPr>
+    </w:p>
+    <w:p>
+      <w:pPr>
+        <w:ind w:firstLine="720"/>
+        <w:rPr>
+          <w:rFonts w:ascii="Century Schoolbook" w:hAnsi="Century Schoolbook"/>
+        </w:rPr>
+      </w:pPr>
+      <w:r>
+        <w:rPr>
+          <w:rFonts w:ascii="Century Schoolbook" w:hAnsi="Century Schoolbook"/>
+        </w:rPr>
+        <w:t xml:space="preserve">The application for Stay of enforcement of Judgment of Conviction and </w:t>
+      </w:r>
+    </w:p>
+    <w:p>
+      <w:pPr>
+        <w:rPr>
+          <w:rFonts w:ascii="Century Schoolbook" w:hAnsi="Century Schoolbook"/>
+        </w:rPr>
+      </w:pPr>
+    </w:p>
+    <w:p>
+      <w:pPr>
+        <w:rPr>
+          <w:rFonts w:ascii="Century Schoolbook" w:hAnsi="Century Schoolbook"/>
+        </w:rPr>
+      </w:pPr>
+      <w:r>
+        <w:rPr>
+          <w:rFonts w:ascii="Century Schoolbook" w:hAnsi="Century Schoolbook"/>
+        </w:rPr>
+        <w:t>Sentence should be granted</w:t>
+      </w:r>
+      <w:r>
+        <w:rPr>
+          <w:rFonts w:ascii="Century Schoolbook" w:hAnsi="Century Schoolbook"/>
+        </w:rPr>
+        <w:t>.</w:t>
+      </w:r>
+    </w:p>
+    <w:p>
+      <w:pPr>
+        <w:rPr>
+          <w:rFonts w:ascii="Century Schoolbook" w:hAnsi="Century Schoolbook"/>
+        </w:rPr>
+      </w:pPr>
+    </w:p>
+    <w:p>
+      <w:pPr>
+        <w:rPr>
+          <w:rFonts w:ascii="Century Schoolbook" w:hAnsi="Century Schoolbook"/>
+        </w:rPr>
+      </w:pPr>
+      <w:r>
+        <w:rPr>
+          <w:rFonts w:ascii="Century Schoolbook" w:hAnsi="Century Schoolbook"/>
+        </w:rPr>
+        <w:t xml:space="preserve">      Dated:       White Deer, Pennsylvania,</w:t>
+      </w:r>
+    </w:p>
+    <w:p>
+      <w:pPr>
+        <w:rPr>
+          <w:rFonts w:ascii="Century Schoolbook" w:hAnsi="Century Schoolbook"/>
+        </w:rPr>
+      </w:pPr>
+      <w:r>
+        <w:rPr>
+          <w:rFonts w:ascii="Century Schoolbook" w:hAnsi="Century Schoolbook"/>
+        </w:rPr>
+        <w:t xml:space="preserve">                        </w:t>
+      </w:r>
+      <w:r>
+        <w:rPr>
+          <w:rFonts w:ascii="Century Schoolbook" w:hAnsi="Century Schoolbook"/>
+        </w:rPr>
+        <w:t>June</w:t>
+      </w:r>
+      <w:r>
+        <w:rPr>
+          <w:rFonts w:ascii="Century Schoolbook" w:hAnsi="Century Schoolbook"/>
+        </w:rPr>
+        <w:t xml:space="preserve"> </w:t>
+      </w:r>
+      <w:r>
+        <w:rPr>
+          <w:rFonts w:ascii="Century Schoolbook" w:hAnsi="Century Schoolbook"/>
+        </w:rPr>
+        <w:t>7</w:t>
+      </w:r>
+      <w:r>
+        <w:rPr>
+          <w:rFonts w:ascii="Century Schoolbook" w:hAnsi="Century Schoolbook"/>
+        </w:rPr>
+        <w:t>, 2021</w:t>
+      </w:r>
+    </w:p>
+    <w:p>
+      <w:pPr>
+        <w:rPr>
+          <w:rFonts w:ascii="Century Schoolbook" w:hAnsi="Century Schoolbook"/>
+        </w:rPr>
+      </w:pPr>
+      <w:r>
+        <w:rPr>
+          <w:rFonts w:ascii="Century Schoolbook" w:hAnsi="Century Schoolbook"/>
+        </w:rPr>
+        <w:t xml:space="preserve">   </w:t>
+      </w:r>
+    </w:p>
+    <w:p>
+      <w:pPr>
+        <w:rPr>
+          <w:rFonts w:ascii="Century Schoolbook" w:hAnsi="Century Schoolbook"/>
+        </w:rPr>
+      </w:pPr>
+      <w:r>
+        <w:rPr>
+          <w:rFonts w:ascii="Century Schoolbook" w:hAnsi="Century Schoolbook"/>
+        </w:rPr>
+        <w:t xml:space="preserve">                                                    </w:t>
+      </w:r>
+      <w:r>
+        <w:rPr>
+          <w:rFonts w:ascii="Century Schoolbook" w:hAnsi="Century Schoolbook"/>
+        </w:rPr>
+        <w:tab/>
+      </w:r>
+      <w:r>
+        <w:rPr>
+          <w:rFonts w:ascii="Century Schoolbook" w:hAnsi="Century Schoolbook"/>
+        </w:rPr>
+        <w:t>Respectfully submitted</w:t>
+      </w:r>
+    </w:p>
+    <w:p>
+      <w:pPr>
+        <w:rPr>
+          <w:rFonts w:ascii="Century Schoolbook" w:hAnsi="Century Schoolbook"/>
+        </w:rPr>
+      </w:pPr>
+      <w:r>
+        <w:rPr>
+          <w:rFonts w:ascii="Century Schoolbook" w:hAnsi="Century Schoolbook"/>
+        </w:rPr>
+        <w:t xml:space="preserve">                                                     </w:t>
+      </w:r>
+      <w:r>
+        <w:rPr>
+          <w:rFonts w:ascii="Century Schoolbook" w:hAnsi="Century Schoolbook"/>
+        </w:rPr>
+        <w:tab/>
+      </w:r>
+      <w:r>
+        <w:rPr>
+          <w:rFonts w:ascii="Century Schoolbook" w:hAnsi="Century Schoolbook"/>
+        </w:rPr>
+        <w:t>/s/ Raheem J. Brennerman</w:t>
+      </w:r>
+    </w:p>
+    <w:p>
+      <w:pPr>
+        <w:rPr>
+          <w:rFonts w:ascii="Century Schoolbook" w:hAnsi="Century Schoolbook"/>
+        </w:rPr>
+      </w:pPr>
+    </w:p>
+    <w:p>
+      <w:pPr>
+        <w:rPr>
+          <w:rFonts w:ascii="Century Schoolbook" w:hAnsi="Century Schoolbook"/>
+        </w:rPr>
+      </w:pPr>
+      <w:r>
+        <w:rPr>
+          <w:rFonts w:ascii="Century Schoolbook" w:hAnsi="Century Schoolbook"/>
+        </w:rPr>
+        <w:t xml:space="preserve">                                                     </w:t>
+      </w:r>
+      <w:r>
+        <w:rPr>
+          <w:rFonts w:ascii="Century Schoolbook" w:hAnsi="Century Schoolbook"/>
+        </w:rPr>
+        <w:tab/>
+      </w:r>
+      <w:r>
+        <w:rPr>
+          <w:rFonts w:ascii="Century Schoolbook" w:hAnsi="Century Schoolbook"/>
+        </w:rPr>
+        <w:t>RAHEEM JEFFERSON</w:t>
+      </w:r>
+      <w:r>
+        <w:rPr>
+          <w:rFonts w:ascii="Century Schoolbook" w:hAnsi="Century Schoolbook"/>
+        </w:rPr>
+        <w:t xml:space="preserve"> </w:t>
+      </w:r>
+      <w:r>
+        <w:rPr>
+          <w:rFonts w:ascii="Century Schoolbook" w:hAnsi="Century Schoolbook"/>
+        </w:rPr>
+        <w:t>BRENNERMAN</w:t>
+      </w:r>
+    </w:p>
+    <w:p>
+      <w:pPr>
+        <w:rPr>
+          <w:rFonts w:ascii="Century Schoolbook" w:hAnsi="Century Schoolbook"/>
+        </w:rPr>
+      </w:pPr>
+      <w:r>
+        <w:rPr>
+          <w:rFonts w:ascii="Century Schoolbook" w:hAnsi="Century Schoolbook"/>
+        </w:rPr>
+        <w:t xml:space="preserve">                                                    </w:t>
+      </w:r>
+      <w:r>
+        <w:rPr>
+          <w:rFonts w:ascii="Century Schoolbook" w:hAnsi="Century Schoolbook"/>
+        </w:rPr>
+        <w:tab/>
+      </w:r>
+      <w:r>
+        <w:rPr>
+          <w:rFonts w:ascii="Century Schoolbook" w:hAnsi="Century Schoolbook"/>
+        </w:rPr>
+        <w:t>Reg. No. 54001-048</w:t>
+      </w:r>
+    </w:p>
+    <w:p>
+      <w:pPr>
+        <w:rPr>
+          <w:rFonts w:ascii="Century Schoolbook" w:hAnsi="Century Schoolbook"/>
+        </w:rPr>
+      </w:pPr>
+      <w:r>
+        <w:rPr>
+          <w:rFonts w:ascii="Century Schoolbook" w:hAnsi="Century Schoolbook"/>
+        </w:rPr>
+        <w:t xml:space="preserve">                                                     </w:t>
+      </w:r>
+      <w:r>
+        <w:rPr>
+          <w:rFonts w:ascii="Century Schoolbook" w:hAnsi="Century Schoolbook"/>
+        </w:rPr>
+        <w:tab/>
+      </w:r>
+      <w:r>
+        <w:rPr>
+          <w:rFonts w:ascii="Century Schoolbook" w:hAnsi="Century Schoolbook"/>
+        </w:rPr>
+        <w:t>FCI Allenwood Low</w:t>
+      </w:r>
+    </w:p>
+    <w:p>
+      <w:pPr>
+        <w:rPr>
+          <w:rFonts w:ascii="Century Schoolbook" w:hAnsi="Century Schoolbook"/>
+        </w:rPr>
+      </w:pPr>
+      <w:r>
+        <w:rPr>
+          <w:rFonts w:ascii="Century Schoolbook" w:hAnsi="Century Schoolbook"/>
+        </w:rPr>
+        <w:t xml:space="preserve">                                                     </w:t>
+      </w:r>
+      <w:r>
+        <w:rPr>
+          <w:rFonts w:ascii="Century Schoolbook" w:hAnsi="Century Schoolbook"/>
+        </w:rPr>
+        <w:tab/>
+      </w:r>
+      <w:r>
+        <w:rPr>
+          <w:rFonts w:ascii="Century Schoolbook" w:hAnsi="Century Schoolbook"/>
+        </w:rPr>
+        <w:t>White Deer, Pa. 17887-1000</w:t>
+      </w:r>
+    </w:p>
+    <w:p>
+      <w:pPr>
+        <w:rPr>
+          <w:rFonts w:ascii="Century Schoolbook" w:hAnsi="Century Schoolbook"/>
+        </w:rPr>
+      </w:pPr>
+    </w:p>
+    <w:p>
+      <w:pPr>
+        <w:rPr>
+          <w:rFonts w:ascii="Century Schoolbook" w:hAnsi="Century Schoolbook"/>
+        </w:rPr>
+      </w:pPr>
+      <w:r>
+        <w:rPr>
+          <w:rFonts w:ascii="Century Schoolbook" w:hAnsi="Century Schoolbook"/>
+        </w:rPr>
+        <w:br w:type="page"/>
+      </w:r>
+    </w:p>
+    <w:p>
+      <w:pPr>
+        <w:jc w:val="center"/>
         <w:rPr>
           <w:rFonts w:ascii="Century Schoolbook" w:hAnsi="Century Schoolbook"/>
           <w:b/>
           <w:bCs/>
         </w:rPr>
-        <w:br w:type="page"/>
-      </w:r>
-    </w:p>
-    <w:p>
-      <w:pPr>
-        <w:jc w:val="center"/>
+      </w:pPr>
+      <w:r>
         <w:rPr>
           <w:rFonts w:ascii="Century Schoolbook" w:hAnsi="Century Schoolbook"/>
           <w:b/>
           <w:bCs/>
         </w:rPr>
-      </w:pPr>
-      <w:r>
-        <w:rPr>
-          <w:rFonts w:ascii="Century Schoolbook" w:hAnsi="Century Schoolbook"/>
-          <w:b/>
-          <w:bCs/>
-        </w:rPr>
-        <w:lastRenderedPageBreak/>
-        <w:t>CONCLUSION</w:t>
-      </w:r>
-    </w:p>
-    <w:p>
-      <w:pPr>
-        <w:rPr>
-          <w:rFonts w:ascii="Century Schoolbook" w:hAnsi="Century Schoolbook"/>
-        </w:rPr>
-      </w:pPr>
-    </w:p>
-    <w:p>
-      <w:pPr>
-        <w:ind w:firstLine="720"/>
-        <w:rPr>
-          <w:rFonts w:ascii="Century Schoolbook" w:hAnsi="Century Schoolbook"/>
-        </w:rPr>
-      </w:pPr>
-      <w:r>
-        <w:rPr>
-          <w:rFonts w:ascii="Century Schoolbook" w:hAnsi="Century Schoolbook"/>
-        </w:rPr>
-        <w:t xml:space="preserve">The application for Stay of enforcement of Judgment of Conviction and </w:t>
-      </w:r>
-    </w:p>
-    <w:p>
-      <w:pPr>
-        <w:rPr>
-          <w:rFonts w:ascii="Century Schoolbook" w:hAnsi="Century Schoolbook"/>
-        </w:rPr>
-      </w:pPr>
-    </w:p>
-    <w:p>
-      <w:pPr>
-        <w:rPr>
-          <w:rFonts w:ascii="Century Schoolbook" w:hAnsi="Century Schoolbook"/>
-        </w:rPr>
-      </w:pPr>
-      <w:r>
-        <w:rPr>
-          <w:rFonts w:ascii="Century Schoolbook" w:hAnsi="Century Schoolbook"/>
-        </w:rPr>
-        <w:t>Sentence should be granted</w:t>
-      </w:r>
-      <w:r>
-        <w:rPr>
-          <w:rFonts w:ascii="Century Schoolbook" w:hAnsi="Century Schoolbook"/>
-        </w:rPr>
-        <w:t>.</w:t>
-      </w:r>
-    </w:p>
-    <w:p>
-      <w:pPr>
-        <w:rPr>
-          <w:rFonts w:ascii="Century Schoolbook" w:hAnsi="Century Schoolbook"/>
-        </w:rPr>
-      </w:pPr>
-    </w:p>
-    <w:p>
-      <w:pPr>
-        <w:rPr>
-          <w:rFonts w:ascii="Century Schoolbook" w:hAnsi="Century Schoolbook"/>
-        </w:rPr>
-      </w:pPr>
-      <w:r>
-        <w:rPr>
-          <w:rFonts w:ascii="Century Schoolbook" w:hAnsi="Century Schoolbook"/>
-        </w:rPr>
-        <w:t xml:space="preserve">      Dated:       White Deer, Pennsylvania,</w:t>
-      </w:r>
-    </w:p>
-    <w:p>
-      <w:pPr>
-        <w:rPr>
-          <w:rFonts w:ascii="Century Schoolbook" w:hAnsi="Century Schoolbook"/>
-        </w:rPr>
-      </w:pPr>
-      <w:r>
-        <w:rPr>
-          <w:rFonts w:ascii="Century Schoolbook" w:hAnsi="Century Schoolbook"/>
-        </w:rPr>
-        <w:t xml:space="preserve">                        May 3, 2021</w:t>
-      </w:r>
-    </w:p>
-    <w:p>
-      <w:pPr>
-        <w:rPr>
-          <w:rFonts w:ascii="Century Schoolbook" w:hAnsi="Century Schoolbook"/>
-        </w:rPr>
-      </w:pPr>
-      <w:r>
-        <w:rPr>
-          <w:rFonts w:ascii="Century Schoolbook" w:hAnsi="Century Schoolbook"/>
-        </w:rPr>
-        <w:t xml:space="preserve">   </w:t>
-      </w:r>
-    </w:p>
-    <w:p>
-      <w:pPr>
-        <w:rPr>
-          <w:rFonts w:ascii="Century Schoolbook" w:hAnsi="Century Schoolbook"/>
-        </w:rPr>
-      </w:pPr>
-      <w:r>
-        <w:rPr>
-          <w:rFonts w:ascii="Century Schoolbook" w:hAnsi="Century Schoolbook"/>
-        </w:rPr>
-        <w:t xml:space="preserve">                                                    </w:t>
-      </w:r>
-      <w:r>
-        <w:rPr>
-          <w:rFonts w:ascii="Century Schoolbook" w:hAnsi="Century Schoolbook"/>
-        </w:rPr>
-        <w:tab/>
-      </w:r>
-      <w:r>
-        <w:rPr>
-          <w:rFonts w:ascii="Century Schoolbook" w:hAnsi="Century Schoolbook"/>
-        </w:rPr>
-        <w:t>Respectfully submitted</w:t>
-      </w:r>
-    </w:p>
-    <w:p>
-      <w:pPr>
-        <w:rPr>
-          <w:rFonts w:ascii="Century Schoolbook" w:hAnsi="Century Schoolbook"/>
-        </w:rPr>
-      </w:pPr>
-      <w:r>
-        <w:rPr>
-          <w:rFonts w:ascii="Century Schoolbook" w:hAnsi="Century Schoolbook"/>
-        </w:rPr>
-        <w:t xml:space="preserve">                                                     </w:t>
-      </w:r>
-      <w:r>
-        <w:rPr>
-          <w:rFonts w:ascii="Century Schoolbook" w:hAnsi="Century Schoolbook"/>
-        </w:rPr>
-        <w:tab/>
-      </w:r>
-      <w:r>
-        <w:rPr>
-          <w:rFonts w:ascii="Century Schoolbook" w:hAnsi="Century Schoolbook"/>
-        </w:rPr>
-        <w:t>/s/ Raheem J. Brennerman</w:t>
-      </w:r>
-    </w:p>
-    <w:p>
-      <w:pPr>
-        <w:rPr>
-          <w:rFonts w:ascii="Century Schoolbook" w:hAnsi="Century Schoolbook"/>
-        </w:rPr>
-      </w:pPr>
-    </w:p>
-    <w:p>
-      <w:pPr>
-        <w:rPr>
-          <w:rFonts w:ascii="Century Schoolbook" w:hAnsi="Century Schoolbook"/>
-        </w:rPr>
-      </w:pPr>
-      <w:r>
-        <w:rPr>
-          <w:rFonts w:ascii="Century Schoolbook" w:hAnsi="Century Schoolbook"/>
-        </w:rPr>
-        <w:t xml:space="preserve">                                                     </w:t>
-      </w:r>
-      <w:r>
-        <w:rPr>
-          <w:rFonts w:ascii="Century Schoolbook" w:hAnsi="Century Schoolbook"/>
-        </w:rPr>
-        <w:tab/>
-      </w:r>
-      <w:r>
-        <w:rPr>
-          <w:rFonts w:ascii="Century Schoolbook" w:hAnsi="Century Schoolbook"/>
-        </w:rPr>
-        <w:t>RAHEEM JEFFERSON</w:t>
-      </w:r>
-      <w:r>
-        <w:rPr>
-          <w:rFonts w:ascii="Century Schoolbook" w:hAnsi="Century Schoolbook"/>
-        </w:rPr>
-        <w:t xml:space="preserve"> </w:t>
-      </w:r>
-      <w:r>
-        <w:rPr>
-          <w:rFonts w:ascii="Century Schoolbook" w:hAnsi="Century Schoolbook"/>
-        </w:rPr>
-        <w:t>BRENNERMAN</w:t>
-      </w:r>
-    </w:p>
-    <w:p>
-      <w:pPr>
-        <w:rPr>
-          <w:rFonts w:ascii="Century Schoolbook" w:hAnsi="Century Schoolbook"/>
-        </w:rPr>
-      </w:pPr>
-      <w:r>
-        <w:rPr>
-          <w:rFonts w:ascii="Century Schoolbook" w:hAnsi="Century Schoolbook"/>
-        </w:rPr>
-        <w:t xml:space="preserve">                                                    </w:t>
-      </w:r>
-      <w:r>
-        <w:rPr>
-          <w:rFonts w:ascii="Century Schoolbook" w:hAnsi="Century Schoolbook"/>
-        </w:rPr>
-        <w:tab/>
-      </w:r>
-      <w:r>
-        <w:rPr>
-          <w:rFonts w:ascii="Century Schoolbook" w:hAnsi="Century Schoolbook"/>
-        </w:rPr>
-        <w:t>Reg. No. 54001-048</w:t>
-      </w:r>
-    </w:p>
-    <w:p>
-      <w:pPr>
-        <w:rPr>
-          <w:rFonts w:ascii="Century Schoolbook" w:hAnsi="Century Schoolbook"/>
-        </w:rPr>
-      </w:pPr>
-      <w:r>
-        <w:rPr>
-          <w:rFonts w:ascii="Century Schoolbook" w:hAnsi="Century Schoolbook"/>
-        </w:rPr>
-        <w:t xml:space="preserve">                                                     </w:t>
-      </w:r>
-      <w:r>
-        <w:rPr>
-          <w:rFonts w:ascii="Century Schoolbook" w:hAnsi="Century Schoolbook"/>
-        </w:rPr>
-        <w:tab/>
-      </w:r>
-      <w:r>
-        <w:rPr>
-          <w:rFonts w:ascii="Century Schoolbook" w:hAnsi="Century Schoolbook"/>
-        </w:rPr>
-        <w:t>FCI Allenwood Low</w:t>
-      </w:r>
-    </w:p>
-    <w:p>
-      <w:pPr>
-        <w:rPr>
-          <w:rFonts w:ascii="Century Schoolbook" w:hAnsi="Century Schoolbook"/>
-        </w:rPr>
-      </w:pPr>
-      <w:r>
-        <w:rPr>
-          <w:rFonts w:ascii="Century Schoolbook" w:hAnsi="Century Schoolbook"/>
-        </w:rPr>
-        <w:t xml:space="preserve">                                                     </w:t>
-      </w:r>
-      <w:r>
-        <w:rPr>
-          <w:rFonts w:ascii="Century Schoolbook" w:hAnsi="Century Schoolbook"/>
-        </w:rPr>
-        <w:tab/>
-      </w:r>
-      <w:r>
-        <w:rPr>
-          <w:rFonts w:ascii="Century Schoolbook" w:hAnsi="Century Schoolbook"/>
-        </w:rPr>
-        <w:t>White Deer, Pa. 17887-1000</w:t>
-      </w:r>
-    </w:p>
-    <w:p>
-      <w:pPr>
-        <w:rPr>
-          <w:rFonts w:ascii="Century Schoolbook" w:hAnsi="Century Schoolbook"/>
-        </w:rPr>
-      </w:pPr>
-    </w:p>
-    <w:p>
-      <w:pPr>
-        <w:rPr>
-          <w:rFonts w:ascii="Century Schoolbook" w:hAnsi="Century Schoolbook"/>
-        </w:rPr>
-      </w:pPr>
-      <w:r>
-        <w:rPr>
-          <w:rFonts w:ascii="Century Schoolbook" w:hAnsi="Century Schoolbook"/>
-        </w:rPr>
-        <w:br w:type="page"/>
-      </w:r>
-    </w:p>
-    <w:p>
-      <w:pPr>
-        <w:jc w:val="center"/>
-        <w:rPr>
-          <w:rFonts w:ascii="Century Schoolbook" w:hAnsi="Century Schoolbook"/>
-          <w:b/>
-          <w:bCs/>
-        </w:rPr>
-      </w:pPr>
-      <w:r>
-        <w:rPr>
-          <w:rFonts w:ascii="Century Schoolbook" w:hAnsi="Century Schoolbook"/>
-          <w:b/>
-          <w:bCs/>
-        </w:rPr>
         <w:lastRenderedPageBreak/>
         <w:t>APPENDIX</w:t>
       </w:r>
@@ -25489,6 +25148,505 @@
         </w:rPr>
         <w:t>................................. Appendix H</w:t>
       </w:r>
+    </w:p>
+    <w:p>
+      <w:pPr>
+        <w:jc w:val="both"/>
+        <w:rPr>
+          <w:rFonts w:ascii="Century Schoolbook" w:hAnsi="Century Schoolbook"/>
+        </w:rPr>
+      </w:pPr>
+    </w:p>
+    <w:p>
+      <w:pPr>
+        <w:rPr>
+          <w:rFonts w:ascii="Century Schoolbook" w:hAnsi="Century Schoolbook"/>
+        </w:rPr>
+      </w:pPr>
+      <w:r>
+        <w:rPr>
+          <w:rFonts w:ascii="Century Schoolbook" w:hAnsi="Century Schoolbook"/>
+        </w:rPr>
+        <w:lastRenderedPageBreak/>
+        <w:t>Order of the United States Court of</w:t>
+      </w:r>
+    </w:p>
+    <w:p>
+      <w:pPr>
+        <w:rPr>
+          <w:rFonts w:ascii="Century Schoolbook" w:hAnsi="Century Schoolbook"/>
+        </w:rPr>
+      </w:pPr>
+      <w:r>
+        <w:rPr>
+          <w:rFonts w:ascii="Century Schoolbook" w:hAnsi="Century Schoolbook"/>
+        </w:rPr>
+        <w:t>Appeals for the Second Circuit in</w:t>
+      </w:r>
+    </w:p>
+    <w:p>
+      <w:pPr>
+        <w:rPr>
+          <w:rFonts w:ascii="Century Schoolbook" w:hAnsi="Century Schoolbook"/>
+        </w:rPr>
+      </w:pPr>
+      <w:r>
+        <w:rPr>
+          <w:rFonts w:ascii="Century Schoolbook" w:hAnsi="Century Schoolbook"/>
+          <w:i/>
+          <w:iCs/>
+        </w:rPr>
+        <w:t xml:space="preserve">United States v. </w:t>
+      </w:r>
+      <w:r>
+        <w:rPr>
+          <w:rFonts w:ascii="Century Schoolbook" w:hAnsi="Century Schoolbook"/>
+          <w:i/>
+          <w:iCs/>
+        </w:rPr>
+        <w:t xml:space="preserve">The </w:t>
+      </w:r>
+      <w:proofErr w:type="spellStart"/>
+      <w:r>
+        <w:rPr>
+          <w:rFonts w:ascii="Century Schoolbook" w:hAnsi="Century Schoolbook"/>
+          <w:i/>
+          <w:iCs/>
+        </w:rPr>
+        <w:t>Blacksands</w:t>
+      </w:r>
+      <w:proofErr w:type="spellEnd"/>
+      <w:r>
+        <w:rPr>
+          <w:rFonts w:ascii="Century Schoolbook" w:hAnsi="Century Schoolbook"/>
+          <w:i/>
+          <w:iCs/>
+        </w:rPr>
+        <w:t xml:space="preserve"> Pacific Group, Inc.</w:t>
+      </w:r>
+      <w:r>
+        <w:rPr>
+          <w:rFonts w:ascii="Century Schoolbook" w:hAnsi="Century Schoolbook"/>
+        </w:rPr>
+        <w:t>,</w:t>
+      </w:r>
+      <w:r>
+        <w:rPr>
+          <w:rFonts w:ascii="Century Schoolbook" w:hAnsi="Century Schoolbook"/>
+        </w:rPr>
+        <w:t xml:space="preserve"> </w:t>
+      </w:r>
+    </w:p>
+    <w:p>
+      <w:pPr>
+        <w:rPr>
+          <w:rFonts w:ascii="Century Schoolbook" w:hAnsi="Century Schoolbook"/>
+        </w:rPr>
+      </w:pPr>
+      <w:r>
+        <w:rPr>
+          <w:rFonts w:ascii="Century Schoolbook" w:hAnsi="Century Schoolbook"/>
+        </w:rPr>
+        <w:t>et. al.,</w:t>
+      </w:r>
+      <w:r>
+        <w:rPr>
+          <w:rFonts w:ascii="Century Schoolbook" w:hAnsi="Century Schoolbook"/>
+        </w:rPr>
+        <w:t xml:space="preserve"> No. 18-</w:t>
+      </w:r>
+      <w:r>
+        <w:rPr>
+          <w:rFonts w:ascii="Century Schoolbook" w:hAnsi="Century Schoolbook"/>
+        </w:rPr>
+        <w:t>1033(L)</w:t>
+      </w:r>
+      <w:r>
+        <w:rPr>
+          <w:rFonts w:ascii="Century Schoolbook" w:hAnsi="Century Schoolbook"/>
+        </w:rPr>
+        <w:t xml:space="preserve"> </w:t>
+      </w:r>
+      <w:r>
+        <w:rPr>
+          <w:rFonts w:ascii="Century Schoolbook" w:hAnsi="Century Schoolbook"/>
+        </w:rPr>
+        <w:t xml:space="preserve">(EFC No. </w:t>
+      </w:r>
+      <w:r>
+        <w:rPr>
+          <w:rFonts w:ascii="Century Schoolbook" w:hAnsi="Century Schoolbook"/>
+        </w:rPr>
+        <w:t>319</w:t>
+      </w:r>
+      <w:r>
+        <w:rPr>
+          <w:rFonts w:ascii="Century Schoolbook" w:hAnsi="Century Schoolbook"/>
+        </w:rPr>
+        <w:t>)</w:t>
+      </w:r>
+    </w:p>
+    <w:p>
+      <w:pPr>
+        <w:jc w:val="both"/>
+        <w:rPr>
+          <w:rFonts w:ascii="Century Schoolbook" w:hAnsi="Century Schoolbook"/>
+        </w:rPr>
+      </w:pPr>
+      <w:r>
+        <w:rPr>
+          <w:rFonts w:ascii="Century Schoolbook" w:hAnsi="Century Schoolbook"/>
+        </w:rPr>
+        <w:t xml:space="preserve">(Affirming Conviction and Sentence) ................................................ Appendix </w:t>
+      </w:r>
+      <w:r>
+        <w:rPr>
+          <w:rFonts w:ascii="Century Schoolbook" w:hAnsi="Century Schoolbook"/>
+        </w:rPr>
+        <w:t>I</w:t>
+      </w:r>
+    </w:p>
+    <w:p>
+      <w:pPr>
+        <w:rPr>
+          <w:rFonts w:ascii="Century Schoolbook" w:hAnsi="Century Schoolbook"/>
+        </w:rPr>
+      </w:pPr>
+    </w:p>
+    <w:p>
+      <w:pPr>
+        <w:rPr>
+          <w:rFonts w:ascii="Century Schoolbook" w:hAnsi="Century Schoolbook"/>
+        </w:rPr>
+      </w:pPr>
+      <w:r>
+        <w:rPr>
+          <w:rFonts w:ascii="Century Schoolbook" w:hAnsi="Century Schoolbook"/>
+        </w:rPr>
+        <w:t xml:space="preserve">Judgment of United States District Court </w:t>
+      </w:r>
+    </w:p>
+    <w:p>
+      <w:pPr>
+        <w:rPr>
+          <w:rFonts w:ascii="Century Schoolbook" w:hAnsi="Century Schoolbook"/>
+        </w:rPr>
+      </w:pPr>
+      <w:r>
+        <w:rPr>
+          <w:rFonts w:ascii="Century Schoolbook" w:hAnsi="Century Schoolbook"/>
+        </w:rPr>
+        <w:t>for the Southe</w:t>
+      </w:r>
+      <w:r>
+        <w:rPr>
+          <w:rFonts w:ascii="Century Schoolbook" w:hAnsi="Century Schoolbook"/>
+        </w:rPr>
+        <w:t>r</w:t>
+      </w:r>
+      <w:r>
+        <w:rPr>
+          <w:rFonts w:ascii="Century Schoolbook" w:hAnsi="Century Schoolbook"/>
+        </w:rPr>
+        <w:t>n District of N.Y.</w:t>
+      </w:r>
+    </w:p>
+    <w:p>
+      <w:pPr>
+        <w:rPr>
+          <w:rFonts w:ascii="Century Schoolbook" w:hAnsi="Century Schoolbook"/>
+        </w:rPr>
+      </w:pPr>
+      <w:r>
+        <w:rPr>
+          <w:rFonts w:ascii="Century Schoolbook" w:hAnsi="Century Schoolbook"/>
+        </w:rPr>
+        <w:t xml:space="preserve">in </w:t>
+      </w:r>
+      <w:r>
+        <w:rPr>
+          <w:rFonts w:ascii="Century Schoolbook" w:hAnsi="Century Schoolbook"/>
+          <w:i/>
+          <w:iCs/>
+        </w:rPr>
+        <w:t>United States v</w:t>
+      </w:r>
+      <w:r>
+        <w:rPr>
+          <w:rFonts w:ascii="Century Schoolbook" w:hAnsi="Century Schoolbook"/>
+          <w:i/>
+          <w:iCs/>
+        </w:rPr>
+        <w:t xml:space="preserve"> </w:t>
+      </w:r>
+      <w:r>
+        <w:rPr>
+          <w:rFonts w:ascii="Century Schoolbook" w:hAnsi="Century Schoolbook"/>
+          <w:i/>
+          <w:iCs/>
+        </w:rPr>
+        <w:t xml:space="preserve">The </w:t>
+      </w:r>
+      <w:proofErr w:type="spellStart"/>
+      <w:r>
+        <w:rPr>
+          <w:rFonts w:ascii="Century Schoolbook" w:hAnsi="Century Schoolbook"/>
+          <w:i/>
+          <w:iCs/>
+        </w:rPr>
+        <w:t>Blacksands</w:t>
+      </w:r>
+      <w:proofErr w:type="spellEnd"/>
+      <w:r>
+        <w:rPr>
+          <w:rFonts w:ascii="Century Schoolbook" w:hAnsi="Century Schoolbook"/>
+          <w:i/>
+          <w:iCs/>
+        </w:rPr>
+        <w:t xml:space="preserve"> Pacific Group, Inc.</w:t>
+      </w:r>
+      <w:r>
+        <w:rPr>
+          <w:rFonts w:ascii="Century Schoolbook" w:hAnsi="Century Schoolbook"/>
+        </w:rPr>
+        <w:t>,</w:t>
+      </w:r>
+      <w:r>
+        <w:rPr>
+          <w:rFonts w:ascii="Century Schoolbook" w:hAnsi="Century Schoolbook"/>
+        </w:rPr>
+        <w:t xml:space="preserve"> </w:t>
+      </w:r>
+    </w:p>
+    <w:p>
+      <w:pPr>
+        <w:rPr>
+          <w:rFonts w:ascii="Century Schoolbook" w:hAnsi="Century Schoolbook"/>
+        </w:rPr>
+      </w:pPr>
+      <w:r>
+        <w:rPr>
+          <w:rFonts w:ascii="Century Schoolbook" w:hAnsi="Century Schoolbook"/>
+        </w:rPr>
+        <w:t>et. al.,</w:t>
+      </w:r>
+      <w:r>
+        <w:rPr>
+          <w:rFonts w:ascii="Century Schoolbook" w:hAnsi="Century Schoolbook"/>
+        </w:rPr>
+        <w:t xml:space="preserve"> No. </w:t>
+      </w:r>
+      <w:r>
+        <w:rPr>
+          <w:rFonts w:ascii="Century Schoolbook" w:hAnsi="Century Schoolbook"/>
+        </w:rPr>
+        <w:t>17 CR 155 (LAK), (EFC No. 145) ....................................</w:t>
+      </w:r>
+      <w:r>
+        <w:rPr>
+          <w:rFonts w:ascii="Century Schoolbook" w:hAnsi="Century Schoolbook"/>
+        </w:rPr>
+        <w:t xml:space="preserve"> Appendix </w:t>
+      </w:r>
+      <w:r>
+        <w:rPr>
+          <w:rFonts w:ascii="Century Schoolbook" w:hAnsi="Century Schoolbook"/>
+        </w:rPr>
+        <w:t>J</w:t>
+      </w:r>
+    </w:p>
+    <w:p>
+      <w:pPr>
+        <w:rPr>
+          <w:rFonts w:ascii="Century Schoolbook" w:hAnsi="Century Schoolbook"/>
+        </w:rPr>
+      </w:pPr>
+    </w:p>
+    <w:p>
+      <w:pPr>
+        <w:rPr>
+          <w:rFonts w:ascii="Century Schoolbook" w:hAnsi="Century Schoolbook"/>
+        </w:rPr>
+      </w:pPr>
+      <w:r>
+        <w:rPr>
+          <w:rFonts w:ascii="Century Schoolbook" w:hAnsi="Century Schoolbook"/>
+        </w:rPr>
+        <w:t>Motion and Order of the United States</w:t>
+      </w:r>
+    </w:p>
+    <w:p>
+      <w:pPr>
+        <w:rPr>
+          <w:rFonts w:ascii="Century Schoolbook" w:hAnsi="Century Schoolbook"/>
+        </w:rPr>
+      </w:pPr>
+      <w:r>
+        <w:rPr>
+          <w:rFonts w:ascii="Century Schoolbook" w:hAnsi="Century Schoolbook"/>
+        </w:rPr>
+        <w:t>District Court for the Southern District of N.Y.</w:t>
+      </w:r>
+    </w:p>
+    <w:p>
+      <w:pPr>
+        <w:rPr>
+          <w:rFonts w:ascii="Century Schoolbook" w:hAnsi="Century Schoolbook"/>
+          <w:i/>
+          <w:iCs/>
+        </w:rPr>
+      </w:pPr>
+      <w:r>
+        <w:rPr>
+          <w:rFonts w:ascii="Century Schoolbook" w:hAnsi="Century Schoolbook"/>
+        </w:rPr>
+        <w:t xml:space="preserve">in </w:t>
+      </w:r>
+      <w:r>
+        <w:rPr>
+          <w:rFonts w:ascii="Century Schoolbook" w:hAnsi="Century Schoolbook"/>
+          <w:i/>
+          <w:iCs/>
+        </w:rPr>
+        <w:t>ICBC (London) Plc.,</w:t>
+      </w:r>
+      <w:r>
+        <w:rPr>
+          <w:rFonts w:ascii="Century Schoolbook" w:hAnsi="Century Schoolbook"/>
+          <w:i/>
+          <w:iCs/>
+        </w:rPr>
+        <w:t xml:space="preserve"> v. </w:t>
+      </w:r>
+      <w:r>
+        <w:rPr>
+          <w:rFonts w:ascii="Century Schoolbook" w:hAnsi="Century Schoolbook"/>
+          <w:i/>
+          <w:iCs/>
+        </w:rPr>
+        <w:t xml:space="preserve">The </w:t>
+      </w:r>
+      <w:proofErr w:type="spellStart"/>
+      <w:r>
+        <w:rPr>
+          <w:rFonts w:ascii="Century Schoolbook" w:hAnsi="Century Schoolbook"/>
+          <w:i/>
+          <w:iCs/>
+        </w:rPr>
+        <w:t>Blacksands</w:t>
+      </w:r>
+      <w:proofErr w:type="spellEnd"/>
+      <w:r>
+        <w:rPr>
+          <w:rFonts w:ascii="Century Schoolbook" w:hAnsi="Century Schoolbook"/>
+          <w:i/>
+          <w:iCs/>
+        </w:rPr>
+        <w:t xml:space="preserve"> Pacific </w:t>
+      </w:r>
+    </w:p>
+    <w:p>
+      <w:pPr>
+        <w:rPr>
+          <w:rFonts w:ascii="Century Schoolbook" w:hAnsi="Century Schoolbook"/>
+        </w:rPr>
+      </w:pPr>
+      <w:r>
+        <w:rPr>
+          <w:rFonts w:ascii="Century Schoolbook" w:hAnsi="Century Schoolbook"/>
+          <w:i/>
+          <w:iCs/>
+        </w:rPr>
+        <w:t>Group, Inc.</w:t>
+      </w:r>
+      <w:r>
+        <w:rPr>
+          <w:rFonts w:ascii="Century Schoolbook" w:hAnsi="Century Schoolbook"/>
+        </w:rPr>
+        <w:t xml:space="preserve">, No. </w:t>
+      </w:r>
+      <w:r>
+        <w:rPr>
+          <w:rFonts w:ascii="Century Schoolbook" w:hAnsi="Century Schoolbook"/>
+        </w:rPr>
+        <w:t>15</w:t>
+      </w:r>
+      <w:r>
+        <w:rPr>
+          <w:rFonts w:ascii="Century Schoolbook" w:hAnsi="Century Schoolbook"/>
+        </w:rPr>
+        <w:t xml:space="preserve"> C</w:t>
+      </w:r>
+      <w:r>
+        <w:rPr>
+          <w:rFonts w:ascii="Century Schoolbook" w:hAnsi="Century Schoolbook"/>
+        </w:rPr>
+        <w:t>V</w:t>
+      </w:r>
+      <w:r>
+        <w:rPr>
+          <w:rFonts w:ascii="Century Schoolbook" w:hAnsi="Century Schoolbook"/>
+        </w:rPr>
+        <w:t xml:space="preserve"> </w:t>
+      </w:r>
+      <w:r>
+        <w:rPr>
+          <w:rFonts w:ascii="Century Schoolbook" w:hAnsi="Century Schoolbook"/>
+        </w:rPr>
+        <w:t>70 (LAK)</w:t>
+      </w:r>
+    </w:p>
+    <w:p>
+      <w:pPr>
+        <w:jc w:val="both"/>
+        <w:rPr>
+          <w:rFonts w:ascii="Century Schoolbook" w:hAnsi="Century Schoolbook"/>
+        </w:rPr>
+      </w:pPr>
+      <w:r>
+        <w:rPr>
+          <w:rFonts w:ascii="Century Schoolbook" w:hAnsi="Century Schoolbook"/>
+        </w:rPr>
+        <w:t xml:space="preserve">(EFC Nos. </w:t>
+      </w:r>
+      <w:r>
+        <w:rPr>
+          <w:rFonts w:ascii="Century Schoolbook" w:hAnsi="Century Schoolbook"/>
+        </w:rPr>
+        <w:t>139-140</w:t>
+      </w:r>
+      <w:r>
+        <w:rPr>
+          <w:rFonts w:ascii="Century Schoolbook" w:hAnsi="Century Schoolbook"/>
+        </w:rPr>
+        <w:t>) ..................................</w:t>
+      </w:r>
+      <w:r>
+        <w:rPr>
+          <w:rFonts w:ascii="Century Schoolbook" w:hAnsi="Century Schoolbook"/>
+        </w:rPr>
+        <w:t>...............................</w:t>
+      </w:r>
+      <w:r>
+        <w:rPr>
+          <w:rFonts w:ascii="Century Schoolbook" w:hAnsi="Century Schoolbook"/>
+        </w:rPr>
+        <w:t xml:space="preserve">........... Appendix </w:t>
+      </w:r>
+      <w:r>
+        <w:rPr>
+          <w:rFonts w:ascii="Century Schoolbook" w:hAnsi="Century Schoolbook"/>
+        </w:rPr>
+        <w:t>K</w:t>
+      </w:r>
+    </w:p>
+    <w:p>
+      <w:pPr>
+        <w:jc w:val="both"/>
+        <w:rPr>
+          <w:rFonts w:ascii="Century Schoolbook" w:hAnsi="Century Schoolbook"/>
+        </w:rPr>
+      </w:pPr>
     </w:p>
     <w:sectPr>
       <w:footerReference w:type="default" r:id="rId13"/>
@@ -26965,6 +27123,7 @@
     <w:rsid w:val="00505903"/>
     <w:rsid w:val="005F3613"/>
     <w:rsid w:val="00606D2F"/>
+    <w:rsid w:val="0063772C"/>
     <w:rsid w:val="006C6703"/>
     <w:rsid w:val="006D4773"/>
     <w:rsid w:val="007714EA"/>
@@ -26973,6 +27132,7 @@
     <w:rsid w:val="008D2C3C"/>
     <w:rsid w:val="0093001F"/>
     <w:rsid w:val="00AD6A75"/>
+    <w:rsid w:val="00B06554"/>
     <w:rsid w:val="00B35658"/>
     <w:rsid w:val="00BF2D0A"/>
     <w:rsid w:val="00C77E56"/>

</xml_diff>